<commit_message>
More codes for ta_lib, include a mode on RSI and W%R
Signed-off-by: GuoJun <guouoo@163.com>
</commit_message>
<xml_diff>
--- a/modules/三重滤网.docx
+++ b/modules/三重滤网.docx
@@ -6,7 +6,9 @@
       <w:pPr>
         <w:widowControl/>
         <w:shd w:val="clear" w:color="auto" w:fill="FFFFFF"/>
-        <w:spacing w:before="300" w:after="300" w:line="276" w:lineRule="auto"/>
+        <w:snapToGrid w:val="0"/>
+        <w:spacing w:before="300" w:after="300" w:line="360" w:lineRule="auto"/>
+        <w:contextualSpacing/>
         <w:jc w:val="left"/>
         <w:rPr>
           <w:rFonts w:ascii="宋体" w:eastAsia="宋体" w:hAnsi="宋体" w:cs="Arial"/>
@@ -34,8 +36,10 @@
       <w:pPr>
         <w:widowControl/>
         <w:shd w:val="clear" w:color="auto" w:fill="FFFFFF"/>
-        <w:spacing w:before="300" w:after="300" w:line="276" w:lineRule="auto"/>
+        <w:snapToGrid w:val="0"/>
+        <w:spacing w:before="300" w:after="300" w:line="360" w:lineRule="auto"/>
         <w:ind w:firstLine="420"/>
+        <w:contextualSpacing/>
         <w:jc w:val="left"/>
         <w:rPr>
           <w:rFonts w:ascii="宋体" w:eastAsia="宋体" w:hAnsi="宋体" w:cs="Arial"/>
@@ -104,7 +108,9 @@
       <w:pPr>
         <w:widowControl/>
         <w:shd w:val="clear" w:color="auto" w:fill="FFFFFF"/>
-        <w:spacing w:before="300" w:after="300" w:line="276" w:lineRule="auto"/>
+        <w:snapToGrid w:val="0"/>
+        <w:spacing w:before="300" w:after="300" w:line="360" w:lineRule="auto"/>
+        <w:contextualSpacing/>
         <w:jc w:val="left"/>
         <w:rPr>
           <w:rFonts w:ascii="宋体" w:eastAsia="宋体" w:hAnsi="宋体" w:cs="Arial"/>
@@ -140,7 +146,9 @@
       <w:pPr>
         <w:widowControl/>
         <w:shd w:val="clear" w:color="auto" w:fill="FFFFFF"/>
-        <w:spacing w:before="300" w:after="300" w:line="276" w:lineRule="auto"/>
+        <w:snapToGrid w:val="0"/>
+        <w:spacing w:before="300" w:after="300" w:line="360" w:lineRule="auto"/>
+        <w:contextualSpacing/>
         <w:jc w:val="left"/>
         <w:rPr>
           <w:rFonts w:ascii="宋体" w:eastAsia="宋体" w:hAnsi="宋体" w:cs="Arial"/>
@@ -165,7 +173,9 @@
       <w:pPr>
         <w:widowControl/>
         <w:shd w:val="clear" w:color="auto" w:fill="FFFFFF"/>
-        <w:spacing w:before="300" w:after="300" w:line="276" w:lineRule="auto"/>
+        <w:snapToGrid w:val="0"/>
+        <w:spacing w:before="300" w:after="300" w:line="360" w:lineRule="auto"/>
+        <w:contextualSpacing/>
         <w:jc w:val="left"/>
         <w:rPr>
           <w:rFonts w:ascii="宋体" w:eastAsia="宋体" w:hAnsi="宋体" w:cs="Arial"/>
@@ -189,7 +199,9 @@
     <w:p>
       <w:pPr>
         <w:widowControl/>
-        <w:spacing w:line="276" w:lineRule="auto"/>
+        <w:snapToGrid w:val="0"/>
+        <w:spacing w:line="360" w:lineRule="auto"/>
+        <w:contextualSpacing/>
         <w:jc w:val="left"/>
         <w:rPr>
           <w:rFonts w:ascii="宋体" w:eastAsia="宋体" w:hAnsi="宋体" w:cs="宋体"/>
@@ -208,8 +220,8 @@
         </w:rPr>
         <w:drawing>
           <wp:inline distT="0" distB="0" distL="0" distR="0">
-            <wp:extent cx="6099175" cy="1612900"/>
-            <wp:effectExtent l="0" t="0" r="0" b="6350"/>
+            <wp:extent cx="5124091" cy="1612900"/>
+            <wp:effectExtent l="0" t="0" r="635" b="6350"/>
             <wp:docPr id="2" name="Picture 2" descr="https://pic2.zhimg.com/dfa29dd4e4e3af329e59b5dd7adf8fb1_b.jpg"/>
             <wp:cNvGraphicFramePr>
               <a:graphicFrameLocks xmlns:a="http://schemas.openxmlformats.org/drawingml/2006/main" noChangeAspect="1"/>
@@ -239,7 +251,7 @@
                   <pic:spPr bwMode="auto">
                     <a:xfrm>
                       <a:off x="0" y="0"/>
-                      <a:ext cx="6099175" cy="1612900"/>
+                      <a:ext cx="5129336" cy="1614551"/>
                     </a:xfrm>
                     <a:prstGeom prst="rect">
                       <a:avLst/>
@@ -270,7 +282,9 @@
       <w:pPr>
         <w:widowControl/>
         <w:shd w:val="clear" w:color="auto" w:fill="FFFFFF"/>
-        <w:spacing w:before="300" w:after="300" w:line="276" w:lineRule="auto"/>
+        <w:snapToGrid w:val="0"/>
+        <w:spacing w:before="300" w:after="300" w:line="360" w:lineRule="auto"/>
+        <w:contextualSpacing/>
         <w:jc w:val="left"/>
         <w:rPr>
           <w:rFonts w:ascii="宋体" w:eastAsia="宋体" w:hAnsi="宋体" w:cs="Arial"/>
@@ -295,7 +309,9 @@
       <w:pPr>
         <w:widowControl/>
         <w:shd w:val="clear" w:color="auto" w:fill="FFFFFF"/>
-        <w:spacing w:before="300" w:after="300" w:line="276" w:lineRule="auto"/>
+        <w:snapToGrid w:val="0"/>
+        <w:spacing w:before="300" w:after="300" w:line="360" w:lineRule="auto"/>
+        <w:contextualSpacing/>
         <w:jc w:val="left"/>
         <w:rPr>
           <w:rFonts w:ascii="宋体" w:eastAsia="宋体" w:hAnsi="宋体" w:cs="Arial"/>
@@ -350,7 +366,9 @@
       <w:pPr>
         <w:widowControl/>
         <w:shd w:val="clear" w:color="auto" w:fill="FFFFFF"/>
-        <w:spacing w:before="300" w:after="300" w:line="276" w:lineRule="auto"/>
+        <w:snapToGrid w:val="0"/>
+        <w:spacing w:before="300" w:after="300" w:line="360" w:lineRule="auto"/>
+        <w:contextualSpacing/>
         <w:jc w:val="left"/>
         <w:rPr>
           <w:rFonts w:ascii="宋体" w:eastAsia="宋体" w:hAnsi="宋体" w:cs="Arial" w:hint="eastAsia"/>
@@ -375,7 +393,9 @@
       <w:pPr>
         <w:widowControl/>
         <w:shd w:val="clear" w:color="auto" w:fill="FFFFFF"/>
-        <w:spacing w:before="300" w:after="300" w:line="276" w:lineRule="auto"/>
+        <w:snapToGrid w:val="0"/>
+        <w:spacing w:before="300" w:after="300" w:line="360" w:lineRule="auto"/>
+        <w:contextualSpacing/>
         <w:jc w:val="left"/>
         <w:rPr>
           <w:rFonts w:ascii="宋体" w:eastAsia="宋体" w:hAnsi="宋体" w:cs="Arial"/>
@@ -411,7 +431,9 @@
       <w:pPr>
         <w:widowControl/>
         <w:shd w:val="clear" w:color="auto" w:fill="FFFFFF"/>
-        <w:spacing w:before="300" w:after="300" w:line="276" w:lineRule="auto"/>
+        <w:snapToGrid w:val="0"/>
+        <w:spacing w:before="300" w:after="300" w:line="360" w:lineRule="auto"/>
+        <w:contextualSpacing/>
         <w:jc w:val="left"/>
         <w:rPr>
           <w:rFonts w:ascii="宋体" w:eastAsia="宋体" w:hAnsi="宋体" w:cs="Arial"/>
@@ -436,7 +458,9 @@
       <w:pPr>
         <w:widowControl/>
         <w:shd w:val="clear" w:color="auto" w:fill="FFFFFF"/>
-        <w:spacing w:before="300" w:after="300" w:line="276" w:lineRule="auto"/>
+        <w:snapToGrid w:val="0"/>
+        <w:spacing w:before="300" w:after="300" w:line="360" w:lineRule="auto"/>
+        <w:contextualSpacing/>
         <w:jc w:val="left"/>
         <w:rPr>
           <w:rFonts w:ascii="宋体" w:eastAsia="宋体" w:hAnsi="宋体" w:cs="Arial"/>
@@ -461,7 +485,9 @@
       <w:pPr>
         <w:widowControl/>
         <w:shd w:val="clear" w:color="auto" w:fill="FFFFFF"/>
-        <w:spacing w:before="300" w:after="300" w:line="276" w:lineRule="auto"/>
+        <w:snapToGrid w:val="0"/>
+        <w:spacing w:before="300" w:after="300" w:line="360" w:lineRule="auto"/>
+        <w:contextualSpacing/>
         <w:jc w:val="left"/>
         <w:rPr>
           <w:rFonts w:ascii="宋体" w:eastAsia="宋体" w:hAnsi="宋体" w:cs="Arial"/>
@@ -485,7 +511,9 @@
     <w:p>
       <w:pPr>
         <w:widowControl/>
-        <w:spacing w:line="276" w:lineRule="auto"/>
+        <w:snapToGrid w:val="0"/>
+        <w:spacing w:line="360" w:lineRule="auto"/>
+        <w:contextualSpacing/>
         <w:jc w:val="left"/>
         <w:rPr>
           <w:rFonts w:ascii="宋体" w:eastAsia="宋体" w:hAnsi="宋体" w:cs="宋体"/>
@@ -502,10 +530,9 @@
           <w:sz w:val="20"/>
           <w:szCs w:val="20"/>
         </w:rPr>
-        <w:lastRenderedPageBreak/>
         <w:drawing>
           <wp:inline distT="0" distB="0" distL="0" distR="0">
-            <wp:extent cx="6099175" cy="1889125"/>
+            <wp:extent cx="4994695" cy="1889125"/>
             <wp:effectExtent l="0" t="0" r="0" b="0"/>
             <wp:docPr id="1" name="Picture 1" descr="https://pic2.zhimg.com/f0d6d1bae123fd81efbb86f5c2ad570d_b.jpg"/>
             <wp:cNvGraphicFramePr>
@@ -536,7 +563,7 @@
                   <pic:spPr bwMode="auto">
                     <a:xfrm>
                       <a:off x="0" y="0"/>
-                      <a:ext cx="6099175" cy="1889125"/>
+                      <a:ext cx="5002382" cy="1892032"/>
                     </a:xfrm>
                     <a:prstGeom prst="rect">
                       <a:avLst/>
@@ -567,7 +594,9 @@
       <w:pPr>
         <w:widowControl/>
         <w:shd w:val="clear" w:color="auto" w:fill="FFFFFF"/>
-        <w:spacing w:before="300" w:after="300" w:line="276" w:lineRule="auto"/>
+        <w:snapToGrid w:val="0"/>
+        <w:spacing w:before="300" w:after="300" w:line="360" w:lineRule="auto"/>
+        <w:contextualSpacing/>
         <w:jc w:val="left"/>
         <w:rPr>
           <w:rFonts w:ascii="宋体" w:eastAsia="宋体" w:hAnsi="宋体" w:cs="Arial"/>
@@ -586,6 +615,7 @@
           <w:sz w:val="20"/>
           <w:szCs w:val="20"/>
         </w:rPr>
+        <w:lastRenderedPageBreak/>
         <w:t>第三层滤网</w:t>
       </w:r>
       <w:r>
@@ -603,7 +633,9 @@
       <w:pPr>
         <w:widowControl/>
         <w:shd w:val="clear" w:color="auto" w:fill="FFFFFF"/>
-        <w:spacing w:before="300" w:after="300" w:line="276" w:lineRule="auto"/>
+        <w:snapToGrid w:val="0"/>
+        <w:spacing w:before="300" w:after="300" w:line="360" w:lineRule="auto"/>
+        <w:contextualSpacing/>
         <w:jc w:val="left"/>
         <w:rPr>
           <w:rFonts w:ascii="宋体" w:eastAsia="宋体" w:hAnsi="宋体" w:cs="Arial"/>
@@ -628,7 +660,9 @@
       <w:pPr>
         <w:widowControl/>
         <w:shd w:val="clear" w:color="auto" w:fill="FFFFFF"/>
-        <w:spacing w:before="300" w:after="300" w:line="276" w:lineRule="auto"/>
+        <w:snapToGrid w:val="0"/>
+        <w:spacing w:before="300" w:after="300" w:line="360" w:lineRule="auto"/>
+        <w:contextualSpacing/>
         <w:jc w:val="left"/>
         <w:rPr>
           <w:rFonts w:ascii="宋体" w:eastAsia="宋体" w:hAnsi="宋体" w:cs="Arial"/>
@@ -653,7 +687,9 @@
       <w:pPr>
         <w:widowControl/>
         <w:shd w:val="clear" w:color="auto" w:fill="FFFFFF"/>
-        <w:spacing w:before="300" w:after="300" w:line="276" w:lineRule="auto"/>
+        <w:snapToGrid w:val="0"/>
+        <w:spacing w:before="300" w:after="300" w:line="360" w:lineRule="auto"/>
+        <w:contextualSpacing/>
         <w:jc w:val="left"/>
         <w:rPr>
           <w:rFonts w:ascii="宋体" w:eastAsia="宋体" w:hAnsi="宋体" w:cs="Arial"/>
@@ -678,7 +714,9 @@
       <w:pPr>
         <w:widowControl/>
         <w:shd w:val="clear" w:color="auto" w:fill="FFFFFF"/>
-        <w:spacing w:before="300" w:after="300" w:line="276" w:lineRule="auto"/>
+        <w:snapToGrid w:val="0"/>
+        <w:spacing w:before="300" w:after="300" w:line="360" w:lineRule="auto"/>
+        <w:contextualSpacing/>
         <w:jc w:val="left"/>
         <w:rPr>
           <w:rFonts w:ascii="宋体" w:eastAsia="宋体" w:hAnsi="宋体" w:cs="Arial"/>
@@ -703,7 +741,9 @@
       <w:pPr>
         <w:widowControl/>
         <w:shd w:val="clear" w:color="auto" w:fill="FFFFFF"/>
-        <w:spacing w:before="300" w:after="300" w:line="276" w:lineRule="auto"/>
+        <w:snapToGrid w:val="0"/>
+        <w:spacing w:before="300" w:after="300" w:line="360" w:lineRule="auto"/>
+        <w:contextualSpacing/>
         <w:jc w:val="left"/>
         <w:rPr>
           <w:rFonts w:ascii="宋体" w:eastAsia="宋体" w:hAnsi="宋体" w:cs="Arial"/>
@@ -728,7 +768,9 @@
       <w:pPr>
         <w:widowControl/>
         <w:shd w:val="clear" w:color="auto" w:fill="FFFFFF"/>
-        <w:spacing w:before="300" w:after="300" w:line="276" w:lineRule="auto"/>
+        <w:snapToGrid w:val="0"/>
+        <w:spacing w:before="300" w:after="300" w:line="360" w:lineRule="auto"/>
+        <w:contextualSpacing/>
         <w:jc w:val="left"/>
         <w:rPr>
           <w:rFonts w:ascii="宋体" w:eastAsia="宋体" w:hAnsi="宋体" w:cs="Arial"/>
@@ -753,7 +795,9 @@
       <w:pPr>
         <w:widowControl/>
         <w:shd w:val="clear" w:color="auto" w:fill="FFFFFF"/>
-        <w:spacing w:before="300" w:after="300" w:line="276" w:lineRule="auto"/>
+        <w:snapToGrid w:val="0"/>
+        <w:spacing w:before="300" w:after="300" w:line="360" w:lineRule="auto"/>
+        <w:contextualSpacing/>
         <w:jc w:val="left"/>
         <w:rPr>
           <w:rFonts w:ascii="宋体" w:eastAsia="宋体" w:hAnsi="宋体" w:cs="Arial"/>
@@ -778,7 +822,9 @@
       <w:pPr>
         <w:widowControl/>
         <w:shd w:val="clear" w:color="auto" w:fill="FFFFFF"/>
-        <w:spacing w:before="300" w:after="300" w:line="276" w:lineRule="auto"/>
+        <w:snapToGrid w:val="0"/>
+        <w:spacing w:before="300" w:after="300" w:line="360" w:lineRule="auto"/>
+        <w:contextualSpacing/>
         <w:jc w:val="left"/>
         <w:rPr>
           <w:rFonts w:ascii="宋体" w:eastAsia="宋体" w:hAnsi="宋体" w:cs="Arial"/>
@@ -803,7 +849,9 @@
       <w:pPr>
         <w:widowControl/>
         <w:shd w:val="clear" w:color="auto" w:fill="FFFFFF"/>
-        <w:spacing w:before="300" w:after="300" w:line="276" w:lineRule="auto"/>
+        <w:snapToGrid w:val="0"/>
+        <w:spacing w:before="300" w:after="300" w:line="360" w:lineRule="auto"/>
+        <w:contextualSpacing/>
         <w:jc w:val="left"/>
         <w:rPr>
           <w:rFonts w:ascii="宋体" w:eastAsia="宋体" w:hAnsi="宋体" w:cs="Arial"/>
@@ -828,7 +876,9 @@
       <w:pPr>
         <w:widowControl/>
         <w:shd w:val="clear" w:color="auto" w:fill="FFFFFF"/>
-        <w:spacing w:before="300" w:after="300" w:line="276" w:lineRule="auto"/>
+        <w:snapToGrid w:val="0"/>
+        <w:spacing w:before="300" w:after="300" w:line="360" w:lineRule="auto"/>
+        <w:contextualSpacing/>
         <w:jc w:val="left"/>
         <w:rPr>
           <w:rFonts w:ascii="宋体" w:eastAsia="宋体" w:hAnsi="宋体" w:cs="Arial"/>
@@ -853,7 +903,9 @@
       <w:pPr>
         <w:widowControl/>
         <w:shd w:val="clear" w:color="auto" w:fill="FFFFFF"/>
-        <w:spacing w:before="300" w:after="300" w:line="276" w:lineRule="auto"/>
+        <w:snapToGrid w:val="0"/>
+        <w:spacing w:before="300" w:after="300" w:line="360" w:lineRule="auto"/>
+        <w:contextualSpacing/>
         <w:jc w:val="left"/>
         <w:rPr>
           <w:rFonts w:ascii="宋体" w:eastAsia="宋体" w:hAnsi="宋体" w:cs="Arial"/>
@@ -878,7 +930,9 @@
       <w:pPr>
         <w:widowControl/>
         <w:shd w:val="clear" w:color="auto" w:fill="FFFFFF"/>
-        <w:spacing w:before="300" w:after="300" w:line="276" w:lineRule="auto"/>
+        <w:snapToGrid w:val="0"/>
+        <w:spacing w:before="300" w:after="300" w:line="360" w:lineRule="auto"/>
+        <w:contextualSpacing/>
         <w:jc w:val="left"/>
         <w:rPr>
           <w:rFonts w:ascii="宋体" w:eastAsia="宋体" w:hAnsi="宋体" w:cs="Arial"/>
@@ -903,25 +957,26 @@
       <w:pPr>
         <w:widowControl/>
         <w:shd w:val="clear" w:color="auto" w:fill="FFFFFF"/>
-        <w:spacing w:before="300" w:after="300" w:line="276" w:lineRule="auto"/>
-        <w:jc w:val="left"/>
-        <w:rPr>
-          <w:rFonts w:ascii="宋体" w:eastAsia="宋体" w:hAnsi="宋体" w:cs="Arial"/>
-          <w:color w:val="333333"/>
-          <w:kern w:val="0"/>
-          <w:sz w:val="20"/>
-          <w:szCs w:val="20"/>
-        </w:rPr>
-      </w:pPr>
-      <w:r>
-        <w:rPr>
-          <w:rFonts w:ascii="宋体" w:eastAsia="宋体" w:hAnsi="宋体" w:cs="Arial"/>
-          <w:color w:val="333333"/>
-          <w:kern w:val="0"/>
-          <w:sz w:val="20"/>
-          <w:szCs w:val="20"/>
-        </w:rPr>
-        <w:lastRenderedPageBreak/>
+        <w:snapToGrid w:val="0"/>
+        <w:spacing w:before="300" w:after="300" w:line="360" w:lineRule="auto"/>
+        <w:contextualSpacing/>
+        <w:jc w:val="left"/>
+        <w:rPr>
+          <w:rFonts w:ascii="宋体" w:eastAsia="宋体" w:hAnsi="宋体" w:cs="Arial"/>
+          <w:color w:val="333333"/>
+          <w:kern w:val="0"/>
+          <w:sz w:val="20"/>
+          <w:szCs w:val="20"/>
+        </w:rPr>
+      </w:pPr>
+      <w:r>
+        <w:rPr>
+          <w:rFonts w:ascii="宋体" w:eastAsia="宋体" w:hAnsi="宋体" w:cs="Arial"/>
+          <w:color w:val="333333"/>
+          <w:kern w:val="0"/>
+          <w:sz w:val="20"/>
+          <w:szCs w:val="20"/>
+        </w:rPr>
         <w:t>如此下去，直到价格跌到前一根蜡烛图的最低点，否则就放弃。</w:t>
       </w:r>
     </w:p>
@@ -929,7 +984,9 @@
       <w:pPr>
         <w:widowControl/>
         <w:shd w:val="clear" w:color="auto" w:fill="FFFFFF"/>
-        <w:spacing w:before="300" w:after="300" w:line="276" w:lineRule="auto"/>
+        <w:snapToGrid w:val="0"/>
+        <w:spacing w:before="300" w:after="300" w:line="360" w:lineRule="auto"/>
+        <w:contextualSpacing/>
         <w:jc w:val="left"/>
         <w:rPr>
           <w:rFonts w:ascii="宋体" w:eastAsia="宋体" w:hAnsi="宋体" w:cs="Arial"/>
@@ -952,13 +1009,16 @@
     </w:p>
     <w:p>
       <w:pPr>
-        <w:spacing w:line="276" w:lineRule="auto"/>
+        <w:snapToGrid w:val="0"/>
+        <w:spacing w:line="360" w:lineRule="auto"/>
+        <w:contextualSpacing/>
         <w:rPr>
           <w:rFonts w:ascii="宋体" w:eastAsia="宋体" w:hAnsi="宋体"/>
           <w:sz w:val="20"/>
           <w:szCs w:val="20"/>
         </w:rPr>
       </w:pPr>
+      <w:bookmarkStart w:id="0" w:name="_GoBack"/>
       <w:r>
         <w:rPr>
           <w:rFonts w:ascii="宋体" w:eastAsia="宋体" w:hAnsi="宋体"/>
@@ -1015,10 +1075,13 @@
           </wp:inline>
         </w:drawing>
       </w:r>
-    </w:p>
-    <w:p>
-      <w:pPr>
-        <w:spacing w:line="276" w:lineRule="auto"/>
+      <w:bookmarkEnd w:id="0"/>
+    </w:p>
+    <w:p>
+      <w:pPr>
+        <w:snapToGrid w:val="0"/>
+        <w:spacing w:line="360" w:lineRule="auto"/>
+        <w:contextualSpacing/>
         <w:rPr>
           <w:rFonts w:ascii="宋体" w:eastAsia="宋体" w:hAnsi="宋体"/>
           <w:sz w:val="20"/>
@@ -1030,7 +1093,9 @@
       <w:pPr>
         <w:pStyle w:val="NormalWeb"/>
         <w:shd w:val="clear" w:color="auto" w:fill="FFFFFF"/>
-        <w:spacing w:before="300" w:beforeAutospacing="0" w:after="300" w:afterAutospacing="0" w:line="276" w:lineRule="auto"/>
+        <w:snapToGrid w:val="0"/>
+        <w:spacing w:before="300" w:beforeAutospacing="0" w:after="300" w:afterAutospacing="0" w:line="360" w:lineRule="auto"/>
+        <w:contextualSpacing/>
         <w:rPr>
           <w:rFonts w:cs="Arial"/>
           <w:color w:val="333333"/>
@@ -1071,7 +1136,9 @@
       <w:pPr>
         <w:pStyle w:val="NormalWeb"/>
         <w:shd w:val="clear" w:color="auto" w:fill="FFFFFF"/>
-        <w:spacing w:before="300" w:beforeAutospacing="0" w:after="300" w:afterAutospacing="0" w:line="276" w:lineRule="auto"/>
+        <w:snapToGrid w:val="0"/>
+        <w:spacing w:before="300" w:beforeAutospacing="0" w:after="300" w:afterAutospacing="0" w:line="360" w:lineRule="auto"/>
+        <w:contextualSpacing/>
         <w:rPr>
           <w:sz w:val="20"/>
           <w:szCs w:val="20"/>
@@ -1091,7 +1158,9 @@
       <w:pPr>
         <w:pStyle w:val="NormalWeb"/>
         <w:shd w:val="clear" w:color="auto" w:fill="FFFFFF"/>
-        <w:spacing w:before="300" w:beforeAutospacing="0" w:after="300" w:afterAutospacing="0" w:line="276" w:lineRule="auto"/>
+        <w:snapToGrid w:val="0"/>
+        <w:spacing w:before="300" w:beforeAutospacing="0" w:after="300" w:afterAutospacing="0" w:line="360" w:lineRule="auto"/>
+        <w:contextualSpacing/>
         <w:rPr>
           <w:rFonts w:cs="Arial"/>
           <w:color w:val="333333"/>
@@ -1113,21 +1182,24 @@
       <w:pPr>
         <w:pStyle w:val="NormalWeb"/>
         <w:shd w:val="clear" w:color="auto" w:fill="FFFFFF"/>
-        <w:spacing w:before="300" w:beforeAutospacing="0" w:after="300" w:afterAutospacing="0" w:line="276" w:lineRule="auto"/>
-        <w:rPr>
-          <w:rFonts w:cs="Arial"/>
-          <w:color w:val="333333"/>
-          <w:sz w:val="20"/>
-          <w:szCs w:val="20"/>
-        </w:rPr>
-      </w:pPr>
-      <w:r>
-        <w:rPr>
-          <w:rFonts w:cs="Arial"/>
-          <w:color w:val="333333"/>
-          <w:sz w:val="20"/>
-          <w:szCs w:val="20"/>
-        </w:rPr>
+        <w:snapToGrid w:val="0"/>
+        <w:spacing w:before="300" w:beforeAutospacing="0" w:after="300" w:afterAutospacing="0" w:line="360" w:lineRule="auto"/>
+        <w:contextualSpacing/>
+        <w:rPr>
+          <w:rFonts w:cs="Arial"/>
+          <w:color w:val="333333"/>
+          <w:sz w:val="20"/>
+          <w:szCs w:val="20"/>
+        </w:rPr>
+      </w:pPr>
+      <w:r>
+        <w:rPr>
+          <w:rFonts w:cs="Arial"/>
+          <w:color w:val="333333"/>
+          <w:sz w:val="20"/>
+          <w:szCs w:val="20"/>
+        </w:rPr>
+        <w:lastRenderedPageBreak/>
         <w:t>一旦买进，就要准备好止损单，我习惯于将价格设在交易当天或前一天的最低点位置。因为这样就是继续利用价格惯性。更良好的纪律是还要配合百分比止损，在比特币里波动性非常大，我设置的百分比是10%，是一个非常宽的止损。当行情朝着有利的方向发展时，我就会将止损位上移到最近一根蜡烛的前一根蜡烛图的最低点。直到通过这种方式让我自动退出。</w:t>
       </w:r>
     </w:p>
@@ -1135,7 +1207,9 @@
       <w:pPr>
         <w:pStyle w:val="NormalWeb"/>
         <w:shd w:val="clear" w:color="auto" w:fill="FFFFFF"/>
-        <w:spacing w:before="300" w:beforeAutospacing="0" w:after="300" w:afterAutospacing="0" w:line="276" w:lineRule="auto"/>
+        <w:snapToGrid w:val="0"/>
+        <w:spacing w:before="300" w:beforeAutospacing="0" w:after="300" w:afterAutospacing="0" w:line="360" w:lineRule="auto"/>
+        <w:contextualSpacing/>
         <w:rPr>
           <w:rFonts w:cs="Arial"/>
           <w:color w:val="333333"/>
@@ -1157,7 +1231,9 @@
       <w:pPr>
         <w:pStyle w:val="NormalWeb"/>
         <w:shd w:val="clear" w:color="auto" w:fill="FFFFFF"/>
-        <w:spacing w:before="300" w:beforeAutospacing="0" w:after="300" w:afterAutospacing="0" w:line="276" w:lineRule="auto"/>
+        <w:snapToGrid w:val="0"/>
+        <w:spacing w:before="300" w:beforeAutospacing="0" w:after="300" w:afterAutospacing="0" w:line="360" w:lineRule="auto"/>
+        <w:contextualSpacing/>
         <w:rPr>
           <w:rFonts w:cs="Arial"/>
           <w:color w:val="333333"/>
@@ -1180,7 +1256,9 @@
       <w:pPr>
         <w:pStyle w:val="NormalWeb"/>
         <w:shd w:val="clear" w:color="auto" w:fill="FFFFFF"/>
-        <w:spacing w:before="300" w:beforeAutospacing="0" w:after="300" w:afterAutospacing="0" w:line="276" w:lineRule="auto"/>
+        <w:snapToGrid w:val="0"/>
+        <w:spacing w:before="300" w:beforeAutospacing="0" w:after="300" w:afterAutospacing="0" w:line="360" w:lineRule="auto"/>
+        <w:contextualSpacing/>
         <w:rPr>
           <w:rFonts w:cs="Arial"/>
           <w:color w:val="333333"/>
@@ -1202,7 +1280,9 @@
       <w:pPr>
         <w:pStyle w:val="NormalWeb"/>
         <w:shd w:val="clear" w:color="auto" w:fill="FFFFFF"/>
-        <w:spacing w:before="300" w:beforeAutospacing="0" w:after="300" w:afterAutospacing="0" w:line="276" w:lineRule="auto"/>
+        <w:snapToGrid w:val="0"/>
+        <w:spacing w:before="300" w:beforeAutospacing="0" w:after="300" w:afterAutospacing="0" w:line="360" w:lineRule="auto"/>
+        <w:contextualSpacing/>
         <w:rPr>
           <w:rFonts w:cs="Arial"/>
           <w:color w:val="333333"/>
@@ -1224,7 +1304,9 @@
       <w:pPr>
         <w:pStyle w:val="NormalWeb"/>
         <w:shd w:val="clear" w:color="auto" w:fill="FFFFFF"/>
-        <w:spacing w:before="300" w:beforeAutospacing="0" w:after="300" w:afterAutospacing="0" w:line="276" w:lineRule="auto"/>
+        <w:snapToGrid w:val="0"/>
+        <w:spacing w:before="300" w:beforeAutospacing="0" w:after="300" w:afterAutospacing="0" w:line="360" w:lineRule="auto"/>
+        <w:contextualSpacing/>
         <w:rPr>
           <w:rFonts w:cs="Arial"/>
           <w:color w:val="333333"/>
@@ -1246,7 +1328,9 @@
       <w:pPr>
         <w:pStyle w:val="NormalWeb"/>
         <w:shd w:val="clear" w:color="auto" w:fill="FFFFFF"/>
-        <w:spacing w:before="300" w:beforeAutospacing="0" w:after="300" w:afterAutospacing="0" w:line="276" w:lineRule="auto"/>
+        <w:snapToGrid w:val="0"/>
+        <w:spacing w:before="300" w:beforeAutospacing="0" w:after="300" w:afterAutospacing="0" w:line="360" w:lineRule="auto"/>
+        <w:contextualSpacing/>
         <w:rPr>
           <w:rFonts w:cs="Arial"/>
           <w:color w:val="333333"/>
@@ -1268,14 +1352,333 @@
       <w:pPr>
         <w:pStyle w:val="NormalWeb"/>
         <w:shd w:val="clear" w:color="auto" w:fill="FFFFFF"/>
-        <w:spacing w:before="300" w:beforeAutospacing="0" w:after="300" w:afterAutospacing="0" w:line="276" w:lineRule="auto"/>
-        <w:rPr>
-          <w:rFonts w:cs="Arial"/>
-          <w:color w:val="333333"/>
-          <w:sz w:val="20"/>
-          <w:szCs w:val="20"/>
-        </w:rPr>
-      </w:pPr>
+        <w:snapToGrid w:val="0"/>
+        <w:spacing w:before="300" w:beforeAutospacing="0" w:after="300" w:afterAutospacing="0" w:line="360" w:lineRule="auto"/>
+        <w:contextualSpacing/>
+        <w:rPr>
+          <w:rFonts w:cs="Arial"/>
+          <w:color w:val="333333"/>
+          <w:sz w:val="20"/>
+          <w:szCs w:val="20"/>
+        </w:rPr>
+      </w:pPr>
+      <w:r>
+        <w:rPr>
+          <w:rFonts w:cs="Arial"/>
+          <w:color w:val="333333"/>
+          <w:sz w:val="20"/>
+          <w:szCs w:val="20"/>
+        </w:rPr>
+        <w:t>2、价格继续下跌，将停止买单调降到第b天高价的上方一档处。</w:t>
+      </w:r>
+    </w:p>
+    <w:p>
+      <w:pPr>
+        <w:pStyle w:val="NormalWeb"/>
+        <w:shd w:val="clear" w:color="auto" w:fill="FFFFFF"/>
+        <w:snapToGrid w:val="0"/>
+        <w:spacing w:before="300" w:beforeAutospacing="0" w:after="300" w:afterAutospacing="0" w:line="360" w:lineRule="auto"/>
+        <w:contextualSpacing/>
+        <w:rPr>
+          <w:rFonts w:cs="Arial"/>
+          <w:color w:val="333333"/>
+          <w:sz w:val="20"/>
+          <w:szCs w:val="20"/>
+        </w:rPr>
+      </w:pPr>
+      <w:r>
+        <w:rPr>
+          <w:rFonts w:cs="Arial"/>
+          <w:color w:val="333333"/>
+          <w:sz w:val="20"/>
+          <w:szCs w:val="20"/>
+        </w:rPr>
+        <w:t>3、开盘时建立多头部位，将停损设定在第b天低价的下方一档处。劲道指数创新高，显示趋势十分强劲，应该可以继续发展。</w:t>
+      </w:r>
+    </w:p>
+    <w:p>
+      <w:pPr>
+        <w:pStyle w:val="NormalWeb"/>
+        <w:shd w:val="clear" w:color="auto" w:fill="FFFFFF"/>
+        <w:snapToGrid w:val="0"/>
+        <w:spacing w:before="300" w:beforeAutospacing="0" w:after="300" w:afterAutospacing="0" w:line="360" w:lineRule="auto"/>
+        <w:contextualSpacing/>
+        <w:rPr>
+          <w:rFonts w:cs="Arial"/>
+          <w:color w:val="333333"/>
+          <w:sz w:val="20"/>
+          <w:szCs w:val="20"/>
+        </w:rPr>
+      </w:pPr>
+      <w:r>
+        <w:rPr>
+          <w:rFonts w:cs="Arial"/>
+          <w:color w:val="333333"/>
+          <w:sz w:val="20"/>
+          <w:szCs w:val="20"/>
+        </w:rPr>
+        <w:t>4、劲道指数跌破零线，将买单设定在第d天高价的上方一档处。</w:t>
+      </w:r>
+    </w:p>
+    <w:p>
+      <w:pPr>
+        <w:pStyle w:val="NormalWeb"/>
+        <w:shd w:val="clear" w:color="auto" w:fill="FFFFFF"/>
+        <w:snapToGrid w:val="0"/>
+        <w:spacing w:before="300" w:beforeAutospacing="0" w:after="300" w:afterAutospacing="0" w:line="360" w:lineRule="auto"/>
+        <w:contextualSpacing/>
+        <w:rPr>
+          <w:rFonts w:cs="Arial"/>
+          <w:color w:val="333333"/>
+          <w:sz w:val="20"/>
+          <w:szCs w:val="20"/>
+        </w:rPr>
+      </w:pPr>
+      <w:r>
+        <w:rPr>
+          <w:rFonts w:cs="Arial"/>
+          <w:color w:val="333333"/>
+          <w:sz w:val="20"/>
+          <w:szCs w:val="20"/>
+        </w:rPr>
+        <w:t>5、当价格穿越第d天高价时，建立多头部位，停损设定在第d天低价的下方一档处。</w:t>
+      </w:r>
+    </w:p>
+    <w:p>
+      <w:pPr>
+        <w:pStyle w:val="NormalWeb"/>
+        <w:shd w:val="clear" w:color="auto" w:fill="FFFFFF"/>
+        <w:snapToGrid w:val="0"/>
+        <w:spacing w:before="300" w:beforeAutospacing="0" w:after="300" w:afterAutospacing="0" w:line="360" w:lineRule="auto"/>
+        <w:contextualSpacing/>
+        <w:rPr>
+          <w:rFonts w:cs="Arial"/>
+          <w:color w:val="333333"/>
+          <w:sz w:val="20"/>
+          <w:szCs w:val="20"/>
+        </w:rPr>
+      </w:pPr>
+      <w:r>
+        <w:rPr>
+          <w:rFonts w:cs="Arial"/>
+          <w:color w:val="333333"/>
+          <w:sz w:val="20"/>
+          <w:szCs w:val="20"/>
+        </w:rPr>
+        <w:t>6、劲道指数跌破零线，将买单设定在第f高价的上方一档处。</w:t>
+      </w:r>
+    </w:p>
+    <w:p>
+      <w:pPr>
+        <w:pStyle w:val="NormalWeb"/>
+        <w:shd w:val="clear" w:color="auto" w:fill="FFFFFF"/>
+        <w:snapToGrid w:val="0"/>
+        <w:spacing w:before="300" w:beforeAutospacing="0" w:after="300" w:afterAutospacing="0" w:line="360" w:lineRule="auto"/>
+        <w:contextualSpacing/>
+        <w:rPr>
+          <w:rFonts w:cs="Arial"/>
+          <w:color w:val="333333"/>
+          <w:sz w:val="20"/>
+          <w:szCs w:val="20"/>
+        </w:rPr>
+      </w:pPr>
+      <w:r>
+        <w:rPr>
+          <w:rFonts w:cs="Arial"/>
+          <w:color w:val="333333"/>
+          <w:sz w:val="20"/>
+          <w:szCs w:val="20"/>
+        </w:rPr>
+        <w:t>7、价格继续下跌，将停止买单调降到第g天高价的上方一档处。</w:t>
+      </w:r>
+    </w:p>
+    <w:p>
+      <w:pPr>
+        <w:pStyle w:val="NormalWeb"/>
+        <w:shd w:val="clear" w:color="auto" w:fill="FFFFFF"/>
+        <w:snapToGrid w:val="0"/>
+        <w:spacing w:before="300" w:beforeAutospacing="0" w:after="300" w:afterAutospacing="0" w:line="360" w:lineRule="auto"/>
+        <w:contextualSpacing/>
+        <w:rPr>
+          <w:rFonts w:cs="Arial"/>
+          <w:color w:val="333333"/>
+          <w:sz w:val="20"/>
+          <w:szCs w:val="20"/>
+        </w:rPr>
+      </w:pPr>
+      <w:r>
+        <w:rPr>
+          <w:rFonts w:cs="Arial"/>
+          <w:color w:val="333333"/>
+          <w:sz w:val="20"/>
+          <w:szCs w:val="20"/>
+        </w:rPr>
+        <w:t>8、开盘时建立多头部位，将停损设定在第g天低价的下方一档处。劲道指数跌破零线，将买单设定在第</w:t>
+      </w:r>
+      <w:proofErr w:type="spellStart"/>
+      <w:r>
+        <w:rPr>
+          <w:rFonts w:cs="Arial"/>
+          <w:color w:val="333333"/>
+          <w:sz w:val="20"/>
+          <w:szCs w:val="20"/>
+        </w:rPr>
+        <w:t>i</w:t>
+      </w:r>
+      <w:proofErr w:type="spellEnd"/>
+      <w:r>
+        <w:rPr>
+          <w:rFonts w:cs="Arial"/>
+          <w:color w:val="333333"/>
+          <w:sz w:val="20"/>
+          <w:szCs w:val="20"/>
+        </w:rPr>
+        <w:t>天高价的上方一档处。</w:t>
+      </w:r>
+    </w:p>
+    <w:p>
+      <w:pPr>
+        <w:pStyle w:val="NormalWeb"/>
+        <w:shd w:val="clear" w:color="auto" w:fill="FFFFFF"/>
+        <w:snapToGrid w:val="0"/>
+        <w:spacing w:before="300" w:beforeAutospacing="0" w:after="300" w:afterAutospacing="0" w:line="360" w:lineRule="auto"/>
+        <w:contextualSpacing/>
+        <w:rPr>
+          <w:rFonts w:cs="Arial"/>
+          <w:color w:val="333333"/>
+          <w:sz w:val="20"/>
+          <w:szCs w:val="20"/>
+        </w:rPr>
+      </w:pPr>
+      <w:r>
+        <w:rPr>
+          <w:rFonts w:cs="Arial"/>
+          <w:color w:val="333333"/>
+          <w:sz w:val="20"/>
+          <w:szCs w:val="20"/>
+        </w:rPr>
+        <w:t>9、价格继续下跌，将停止停止买单调降到第j天高价的上方一档处。</w:t>
+      </w:r>
+    </w:p>
+    <w:p>
+      <w:pPr>
+        <w:pStyle w:val="NormalWeb"/>
+        <w:shd w:val="clear" w:color="auto" w:fill="FFFFFF"/>
+        <w:snapToGrid w:val="0"/>
+        <w:spacing w:before="300" w:beforeAutospacing="0" w:after="300" w:afterAutospacing="0" w:line="360" w:lineRule="auto"/>
+        <w:contextualSpacing/>
+        <w:rPr>
+          <w:rFonts w:cs="Arial"/>
+          <w:color w:val="333333"/>
+          <w:sz w:val="20"/>
+          <w:szCs w:val="20"/>
+        </w:rPr>
+      </w:pPr>
+      <w:r>
+        <w:rPr>
+          <w:rFonts w:cs="Arial"/>
+          <w:color w:val="333333"/>
+          <w:sz w:val="20"/>
+          <w:szCs w:val="20"/>
+        </w:rPr>
+        <w:t>10、开盘时建立多头部位，将停损设定在第j天低价的下方一档处。</w:t>
+      </w:r>
+    </w:p>
+    <w:p>
+      <w:pPr>
+        <w:pStyle w:val="NormalWeb"/>
+        <w:shd w:val="clear" w:color="auto" w:fill="FFFFFF"/>
+        <w:snapToGrid w:val="0"/>
+        <w:spacing w:before="300" w:beforeAutospacing="0" w:after="300" w:afterAutospacing="0" w:line="360" w:lineRule="auto"/>
+        <w:contextualSpacing/>
+        <w:rPr>
+          <w:rFonts w:cs="Arial"/>
+          <w:color w:val="333333"/>
+          <w:sz w:val="20"/>
+          <w:szCs w:val="20"/>
+        </w:rPr>
+      </w:pPr>
+      <w:r>
+        <w:rPr>
+          <w:rFonts w:cs="Arial"/>
+          <w:color w:val="333333"/>
+          <w:sz w:val="20"/>
+          <w:szCs w:val="20"/>
+        </w:rPr>
+        <w:t>11、价格开低触发停损，任何指标不会完美无缺，切记设定停损。</w:t>
+      </w:r>
+    </w:p>
+    <w:p>
+      <w:pPr>
+        <w:pStyle w:val="NormalWeb"/>
+        <w:shd w:val="clear" w:color="auto" w:fill="FFFFFF"/>
+        <w:snapToGrid w:val="0"/>
+        <w:spacing w:before="300" w:beforeAutospacing="0" w:after="300" w:afterAutospacing="0" w:line="360" w:lineRule="auto"/>
+        <w:contextualSpacing/>
+        <w:rPr>
+          <w:rFonts w:cs="Arial"/>
+          <w:color w:val="333333"/>
+          <w:sz w:val="20"/>
+          <w:szCs w:val="20"/>
+        </w:rPr>
+      </w:pPr>
+      <w:r>
+        <w:rPr>
+          <w:rFonts w:cs="Arial"/>
+          <w:color w:val="333333"/>
+          <w:sz w:val="20"/>
+          <w:szCs w:val="20"/>
+        </w:rPr>
+        <w:t>如果周线的趋势向下，等待日线的摆荡指标上升而发出卖出讯号。然后采用追踪型的停止卖单。价位设定在前一天低价下方一档处。如果价格下跌，停止卖单将被触及而建立空头部位。如果价格继续上涨，原先设定的停止卖单未被触发，将停止价位持续调升到最近低价的下方一档。总之，追踪型停止卖单的目标，是顺着周线的下降趋势，在日线上升趋势的盘中捕捉向下突破。</w:t>
+      </w:r>
+    </w:p>
+    <w:p>
+      <w:pPr>
+        <w:pStyle w:val="NormalWeb"/>
+        <w:shd w:val="clear" w:color="auto" w:fill="FFFFFF"/>
+        <w:snapToGrid w:val="0"/>
+        <w:spacing w:before="300" w:beforeAutospacing="0" w:after="300" w:afterAutospacing="0" w:line="360" w:lineRule="auto"/>
+        <w:contextualSpacing/>
+        <w:rPr>
+          <w:rFonts w:cs="Arial"/>
+          <w:color w:val="333333"/>
+          <w:sz w:val="20"/>
+          <w:szCs w:val="20"/>
+        </w:rPr>
+      </w:pPr>
+      <w:r>
+        <w:rPr>
+          <w:rFonts w:cs="Arial"/>
+          <w:color w:val="333333"/>
+          <w:sz w:val="20"/>
+          <w:szCs w:val="20"/>
+        </w:rPr>
+        <w:t>停损：</w:t>
+      </w:r>
+    </w:p>
+    <w:p>
+      <w:pPr>
+        <w:pStyle w:val="NormalWeb"/>
+        <w:shd w:val="clear" w:color="auto" w:fill="FFFFFF"/>
+        <w:snapToGrid w:val="0"/>
+        <w:spacing w:before="300" w:beforeAutospacing="0" w:after="300" w:afterAutospacing="0" w:line="360" w:lineRule="auto"/>
+        <w:contextualSpacing/>
+        <w:rPr>
+          <w:rFonts w:cs="Arial"/>
+          <w:color w:val="333333"/>
+          <w:sz w:val="20"/>
+          <w:szCs w:val="20"/>
+        </w:rPr>
+      </w:pPr>
+      <w:r>
+        <w:rPr>
+          <w:rFonts w:cs="Arial"/>
+          <w:color w:val="333333"/>
+          <w:sz w:val="20"/>
+          <w:szCs w:val="20"/>
+        </w:rPr>
+        <w:t>适当的资金管理方法，是交易成功所不可或缺的一环。自律严格的交易者会迅速认赔，绝不会像输家一样犹豫不决。“三重滤网”交易系统是采取非常紧密的停损。一旦进场买进之后，将停损设定在交易当天或前一天的低价----以较低者为准----下方一档处；一旦进场放</w:t>
+      </w:r>
       <w:r>
         <w:rPr>
           <w:rFonts w:cs="Arial"/>
@@ -1284,298 +1687,16 @@
           <w:szCs w:val="20"/>
         </w:rPr>
         <w:lastRenderedPageBreak/>
-        <w:t>2、价格继续下跌，将停止买单调降到第b天高价的上方一档处。</w:t>
-      </w:r>
-    </w:p>
-    <w:p>
-      <w:pPr>
-        <w:pStyle w:val="NormalWeb"/>
-        <w:shd w:val="clear" w:color="auto" w:fill="FFFFFF"/>
-        <w:spacing w:before="300" w:beforeAutospacing="0" w:after="300" w:afterAutospacing="0" w:line="276" w:lineRule="auto"/>
-        <w:rPr>
-          <w:rFonts w:cs="Arial"/>
-          <w:color w:val="333333"/>
-          <w:sz w:val="20"/>
-          <w:szCs w:val="20"/>
-        </w:rPr>
-      </w:pPr>
-      <w:r>
-        <w:rPr>
-          <w:rFonts w:cs="Arial"/>
-          <w:color w:val="333333"/>
-          <w:sz w:val="20"/>
-          <w:szCs w:val="20"/>
-        </w:rPr>
-        <w:t>3、开盘时建立多头部位，将停损设定在第b天低价的下方一档处。劲道指数创新高，显示趋势十分强劲，应该可以继续发展。</w:t>
-      </w:r>
-    </w:p>
-    <w:p>
-      <w:pPr>
-        <w:pStyle w:val="NormalWeb"/>
-        <w:shd w:val="clear" w:color="auto" w:fill="FFFFFF"/>
-        <w:spacing w:before="300" w:beforeAutospacing="0" w:after="300" w:afterAutospacing="0" w:line="276" w:lineRule="auto"/>
-        <w:rPr>
-          <w:rFonts w:cs="Arial"/>
-          <w:color w:val="333333"/>
-          <w:sz w:val="20"/>
-          <w:szCs w:val="20"/>
-        </w:rPr>
-      </w:pPr>
-      <w:r>
-        <w:rPr>
-          <w:rFonts w:cs="Arial"/>
-          <w:color w:val="333333"/>
-          <w:sz w:val="20"/>
-          <w:szCs w:val="20"/>
-        </w:rPr>
-        <w:t>4、劲道指数跌破零线，将买单设定在第d天高价的上方一档处。</w:t>
-      </w:r>
-    </w:p>
-    <w:p>
-      <w:pPr>
-        <w:pStyle w:val="NormalWeb"/>
-        <w:shd w:val="clear" w:color="auto" w:fill="FFFFFF"/>
-        <w:spacing w:before="300" w:beforeAutospacing="0" w:after="300" w:afterAutospacing="0" w:line="276" w:lineRule="auto"/>
-        <w:rPr>
-          <w:rFonts w:cs="Arial"/>
-          <w:color w:val="333333"/>
-          <w:sz w:val="20"/>
-          <w:szCs w:val="20"/>
-        </w:rPr>
-      </w:pPr>
-      <w:r>
-        <w:rPr>
-          <w:rFonts w:cs="Arial"/>
-          <w:color w:val="333333"/>
-          <w:sz w:val="20"/>
-          <w:szCs w:val="20"/>
-        </w:rPr>
-        <w:t>5、当价格穿越第d天高价时，建立多头部位，停损设定在第d天低价的下方一档处。</w:t>
-      </w:r>
-    </w:p>
-    <w:p>
-      <w:pPr>
-        <w:pStyle w:val="NormalWeb"/>
-        <w:shd w:val="clear" w:color="auto" w:fill="FFFFFF"/>
-        <w:spacing w:before="300" w:beforeAutospacing="0" w:after="300" w:afterAutospacing="0" w:line="276" w:lineRule="auto"/>
-        <w:rPr>
-          <w:rFonts w:cs="Arial"/>
-          <w:color w:val="333333"/>
-          <w:sz w:val="20"/>
-          <w:szCs w:val="20"/>
-        </w:rPr>
-      </w:pPr>
-      <w:r>
-        <w:rPr>
-          <w:rFonts w:cs="Arial"/>
-          <w:color w:val="333333"/>
-          <w:sz w:val="20"/>
-          <w:szCs w:val="20"/>
-        </w:rPr>
-        <w:t>6、劲道指数跌破零线，将买单设定在第f高价的上方一档处。</w:t>
-      </w:r>
-    </w:p>
-    <w:p>
-      <w:pPr>
-        <w:pStyle w:val="NormalWeb"/>
-        <w:shd w:val="clear" w:color="auto" w:fill="FFFFFF"/>
-        <w:spacing w:before="300" w:beforeAutospacing="0" w:after="300" w:afterAutospacing="0" w:line="276" w:lineRule="auto"/>
-        <w:rPr>
-          <w:rFonts w:cs="Arial"/>
-          <w:color w:val="333333"/>
-          <w:sz w:val="20"/>
-          <w:szCs w:val="20"/>
-        </w:rPr>
-      </w:pPr>
-      <w:r>
-        <w:rPr>
-          <w:rFonts w:cs="Arial"/>
-          <w:color w:val="333333"/>
-          <w:sz w:val="20"/>
-          <w:szCs w:val="20"/>
-        </w:rPr>
-        <w:t>7、价格继续下跌，将停止买单调降到第g天高价的上方一档处。</w:t>
-      </w:r>
-    </w:p>
-    <w:p>
-      <w:pPr>
-        <w:pStyle w:val="NormalWeb"/>
-        <w:shd w:val="clear" w:color="auto" w:fill="FFFFFF"/>
-        <w:spacing w:before="300" w:beforeAutospacing="0" w:after="300" w:afterAutospacing="0" w:line="276" w:lineRule="auto"/>
-        <w:rPr>
-          <w:rFonts w:cs="Arial"/>
-          <w:color w:val="333333"/>
-          <w:sz w:val="20"/>
-          <w:szCs w:val="20"/>
-        </w:rPr>
-      </w:pPr>
-      <w:r>
-        <w:rPr>
-          <w:rFonts w:cs="Arial"/>
-          <w:color w:val="333333"/>
-          <w:sz w:val="20"/>
-          <w:szCs w:val="20"/>
-        </w:rPr>
-        <w:t>8、开盘时建立多头部位，将停损设定在第g天低价的下方一档处。劲道指数跌破零线，将买单设定在第</w:t>
-      </w:r>
-      <w:proofErr w:type="spellStart"/>
-      <w:r>
-        <w:rPr>
-          <w:rFonts w:cs="Arial"/>
-          <w:color w:val="333333"/>
-          <w:sz w:val="20"/>
-          <w:szCs w:val="20"/>
-        </w:rPr>
-        <w:t>i</w:t>
-      </w:r>
-      <w:proofErr w:type="spellEnd"/>
-      <w:r>
-        <w:rPr>
-          <w:rFonts w:cs="Arial"/>
-          <w:color w:val="333333"/>
-          <w:sz w:val="20"/>
-          <w:szCs w:val="20"/>
-        </w:rPr>
-        <w:t>天高价的上方一档处。</w:t>
-      </w:r>
-    </w:p>
-    <w:p>
-      <w:pPr>
-        <w:pStyle w:val="NormalWeb"/>
-        <w:shd w:val="clear" w:color="auto" w:fill="FFFFFF"/>
-        <w:spacing w:before="300" w:beforeAutospacing="0" w:after="300" w:afterAutospacing="0" w:line="276" w:lineRule="auto"/>
-        <w:rPr>
-          <w:rFonts w:cs="Arial"/>
-          <w:color w:val="333333"/>
-          <w:sz w:val="20"/>
-          <w:szCs w:val="20"/>
-        </w:rPr>
-      </w:pPr>
-      <w:r>
-        <w:rPr>
-          <w:rFonts w:cs="Arial"/>
-          <w:color w:val="333333"/>
-          <w:sz w:val="20"/>
-          <w:szCs w:val="20"/>
-        </w:rPr>
-        <w:t>9、价格继续下跌，将停止停止买单调降到第j天高价的上方一档处。</w:t>
-      </w:r>
-    </w:p>
-    <w:p>
-      <w:pPr>
-        <w:pStyle w:val="NormalWeb"/>
-        <w:shd w:val="clear" w:color="auto" w:fill="FFFFFF"/>
-        <w:spacing w:before="300" w:beforeAutospacing="0" w:after="300" w:afterAutospacing="0" w:line="276" w:lineRule="auto"/>
-        <w:rPr>
-          <w:rFonts w:cs="Arial"/>
-          <w:color w:val="333333"/>
-          <w:sz w:val="20"/>
-          <w:szCs w:val="20"/>
-        </w:rPr>
-      </w:pPr>
-      <w:r>
-        <w:rPr>
-          <w:rFonts w:cs="Arial"/>
-          <w:color w:val="333333"/>
-          <w:sz w:val="20"/>
-          <w:szCs w:val="20"/>
-        </w:rPr>
-        <w:t>10、开盘时建立多头部位，将停损设定在第j天低价的下方一档处。</w:t>
-      </w:r>
-    </w:p>
-    <w:p>
-      <w:pPr>
-        <w:pStyle w:val="NormalWeb"/>
-        <w:shd w:val="clear" w:color="auto" w:fill="FFFFFF"/>
-        <w:spacing w:before="300" w:beforeAutospacing="0" w:after="300" w:afterAutospacing="0" w:line="276" w:lineRule="auto"/>
-        <w:rPr>
-          <w:rFonts w:cs="Arial"/>
-          <w:color w:val="333333"/>
-          <w:sz w:val="20"/>
-          <w:szCs w:val="20"/>
-        </w:rPr>
-      </w:pPr>
-      <w:r>
-        <w:rPr>
-          <w:rFonts w:cs="Arial"/>
-          <w:color w:val="333333"/>
-          <w:sz w:val="20"/>
-          <w:szCs w:val="20"/>
-        </w:rPr>
-        <w:t>11、价格开低触发停损，任何指标不会完美无缺，切记设定停损。</w:t>
-      </w:r>
-    </w:p>
-    <w:p>
-      <w:pPr>
-        <w:pStyle w:val="NormalWeb"/>
-        <w:shd w:val="clear" w:color="auto" w:fill="FFFFFF"/>
-        <w:spacing w:before="300" w:beforeAutospacing="0" w:after="300" w:afterAutospacing="0" w:line="276" w:lineRule="auto"/>
-        <w:rPr>
-          <w:rFonts w:cs="Arial"/>
-          <w:color w:val="333333"/>
-          <w:sz w:val="20"/>
-          <w:szCs w:val="20"/>
-        </w:rPr>
-      </w:pPr>
-      <w:r>
-        <w:rPr>
-          <w:rFonts w:cs="Arial"/>
-          <w:color w:val="333333"/>
-          <w:sz w:val="20"/>
-          <w:szCs w:val="20"/>
-        </w:rPr>
-        <w:t>如果周线的趋势向下，等待日线的摆荡指标上升而发出卖出讯号。然后采用追踪型的停止卖单。价位设定在前一天低价下方一档处。如果价格下跌，停止卖单将被触及而建立空头部位。如果价格继续上涨，原先设定的停止卖单未被触发，将停止价位持续调升到最近低价的下方一档。总之，追踪型停止卖单的目标，是顺着周线的下降趋势，在日线上升趋势的盘中捕捉向下突破。</w:t>
-      </w:r>
-    </w:p>
-    <w:p>
-      <w:pPr>
-        <w:pStyle w:val="NormalWeb"/>
-        <w:shd w:val="clear" w:color="auto" w:fill="FFFFFF"/>
-        <w:spacing w:before="300" w:beforeAutospacing="0" w:after="300" w:afterAutospacing="0" w:line="276" w:lineRule="auto"/>
-        <w:rPr>
-          <w:rFonts w:cs="Arial"/>
-          <w:color w:val="333333"/>
-          <w:sz w:val="20"/>
-          <w:szCs w:val="20"/>
-        </w:rPr>
-      </w:pPr>
-      <w:r>
-        <w:rPr>
-          <w:rFonts w:cs="Arial"/>
-          <w:color w:val="333333"/>
-          <w:sz w:val="20"/>
-          <w:szCs w:val="20"/>
-        </w:rPr>
-        <w:t>停损：</w:t>
-      </w:r>
-    </w:p>
-    <w:p>
-      <w:pPr>
-        <w:pStyle w:val="NormalWeb"/>
-        <w:shd w:val="clear" w:color="auto" w:fill="FFFFFF"/>
-        <w:spacing w:before="300" w:beforeAutospacing="0" w:after="300" w:afterAutospacing="0" w:line="276" w:lineRule="auto"/>
-        <w:rPr>
-          <w:rFonts w:cs="Arial"/>
-          <w:color w:val="333333"/>
-          <w:sz w:val="20"/>
-          <w:szCs w:val="20"/>
-        </w:rPr>
-      </w:pPr>
-      <w:r>
-        <w:rPr>
-          <w:rFonts w:cs="Arial"/>
-          <w:color w:val="333333"/>
-          <w:sz w:val="20"/>
-          <w:szCs w:val="20"/>
-        </w:rPr>
-        <w:t>适当的资金管理方法，是交易成功所不可或缺的一环。自律严格的交易者会迅速认赔，绝不会像输家一样犹豫不决。“三重滤网”交易系统是采取非常紧密的停损。一旦进场买进之后，将停损设定在交易当天或前一天的低价----以较低者为准----下方一档处；一旦进场放空之后，将停损设定在交易当天或前一天的高价----以较高者为准----上方一档处。如果行情朝有利方向发展，尽快将停损调整到损益两平的价位。往后，设定停损的原则是保护50%的帐面获利。</w:t>
-      </w:r>
-    </w:p>
-    <w:p>
-      <w:pPr>
-        <w:pStyle w:val="NormalWeb"/>
-        <w:shd w:val="clear" w:color="auto" w:fill="FFFFFF"/>
-        <w:spacing w:before="300" w:beforeAutospacing="0" w:after="300" w:afterAutospacing="0" w:line="276" w:lineRule="auto"/>
+        <w:t>空之后，将停损设定在交易当天或前一天的高价----以较高者为准----上方一档处。如果行情朝有利方向发展，尽快将停损调整到损益两平的价位。往后，设定停损的原则是保护50%的帐面获利。</w:t>
+      </w:r>
+    </w:p>
+    <w:p>
+      <w:pPr>
+        <w:pStyle w:val="NormalWeb"/>
+        <w:shd w:val="clear" w:color="auto" w:fill="FFFFFF"/>
+        <w:snapToGrid w:val="0"/>
+        <w:spacing w:before="300" w:beforeAutospacing="0" w:after="300" w:afterAutospacing="0" w:line="360" w:lineRule="auto"/>
+        <w:contextualSpacing/>
         <w:rPr>
           <w:rFonts w:cs="Arial"/>
           <w:color w:val="333333"/>
@@ -1597,22 +1718,23 @@
       <w:pPr>
         <w:pStyle w:val="NormalWeb"/>
         <w:shd w:val="clear" w:color="auto" w:fill="FFFFFF"/>
-        <w:spacing w:before="300" w:beforeAutospacing="0" w:after="300" w:afterAutospacing="0" w:line="276" w:lineRule="auto"/>
-        <w:rPr>
-          <w:rFonts w:cs="Arial"/>
-          <w:color w:val="333333"/>
-          <w:sz w:val="20"/>
-          <w:szCs w:val="20"/>
-        </w:rPr>
-      </w:pPr>
-      <w:r>
-        <w:rPr>
-          <w:rFonts w:cs="Arial"/>
-          <w:color w:val="333333"/>
-          <w:sz w:val="20"/>
-          <w:szCs w:val="20"/>
-        </w:rPr>
-        <w:lastRenderedPageBreak/>
+        <w:snapToGrid w:val="0"/>
+        <w:spacing w:before="300" w:beforeAutospacing="0" w:after="300" w:afterAutospacing="0" w:line="360" w:lineRule="auto"/>
+        <w:contextualSpacing/>
+        <w:rPr>
+          <w:rFonts w:cs="Arial"/>
+          <w:color w:val="333333"/>
+          <w:sz w:val="20"/>
+          <w:szCs w:val="20"/>
+        </w:rPr>
+      </w:pPr>
+      <w:r>
+        <w:rPr>
+          <w:rFonts w:cs="Arial"/>
+          <w:color w:val="333333"/>
+          <w:sz w:val="20"/>
+          <w:szCs w:val="20"/>
+        </w:rPr>
         <w:t>保守的交易者应该根据“三重滤网”交易系统的第一个讯号进场买进或放空，然后继续持有部位，直到主要趋势发生反转或被停损出场。积极的交易者可以继续采纳日线摆荡指标的每个新讯号，利用既有部位的获利部分进行加码。</w:t>
       </w:r>
     </w:p>
@@ -1620,7 +1742,9 @@
       <w:pPr>
         <w:pStyle w:val="NormalWeb"/>
         <w:shd w:val="clear" w:color="auto" w:fill="FFFFFF"/>
-        <w:spacing w:before="300" w:beforeAutospacing="0" w:after="300" w:afterAutospacing="0" w:line="276" w:lineRule="auto"/>
+        <w:snapToGrid w:val="0"/>
+        <w:spacing w:before="300" w:beforeAutospacing="0" w:after="300" w:afterAutospacing="0" w:line="360" w:lineRule="auto"/>
+        <w:contextualSpacing/>
         <w:rPr>
           <w:rFonts w:cs="Arial"/>
           <w:color w:val="333333"/>
@@ -1642,7 +1766,9 @@
       <w:pPr>
         <w:pStyle w:val="NormalWeb"/>
         <w:shd w:val="clear" w:color="auto" w:fill="FFFFFF"/>
-        <w:spacing w:before="300" w:beforeAutospacing="0" w:after="300" w:afterAutospacing="0" w:line="276" w:lineRule="auto"/>
+        <w:snapToGrid w:val="0"/>
+        <w:spacing w:before="300" w:beforeAutospacing="0" w:after="300" w:afterAutospacing="0" w:line="360" w:lineRule="auto"/>
+        <w:contextualSpacing/>
         <w:rPr>
           <w:rFonts w:cs="Arial" w:hint="eastAsia"/>
           <w:color w:val="333333"/>
@@ -1650,12 +1776,10 @@
           <w:szCs w:val="20"/>
         </w:rPr>
       </w:pPr>
-      <w:bookmarkStart w:id="0" w:name="_GoBack"/>
-      <w:bookmarkEnd w:id="0"/>
     </w:p>
     <w:sectPr>
       <w:pgSz w:w="11906" w:h="16838"/>
-      <w:pgMar w:top="1440" w:right="1080" w:bottom="1440" w:left="1080" w:header="851" w:footer="992" w:gutter="0"/>
+      <w:pgMar w:top="1134" w:right="2835" w:bottom="1134" w:left="964" w:header="851" w:footer="992" w:gutter="0"/>
       <w:cols w:space="425"/>
       <w:docGrid w:type="lines" w:linePitch="312"/>
     </w:sectPr>

</xml_diff>